<commit_message>
turn markdown linebreak into `<w:br />` and add <w:p> style.
Previously, linebreaks were translated into a new paragraph.
This made it impossible to apply different styling rules to
new paragraphs but not linebreaks.

Every paragraph now uses the style `Paragraph` if the style
is not available Word falls back to `Normal`. This makes it possible
to configure a style only for Sablon paragraphs.
</commit_message>
<xml_diff>
--- a/test/fixtures/cv_sample.docx
+++ b/test/fixtures/cv_sample.docx
@@ -2132,6 +2132,9 @@
     </w:p>
     <w:bookmarkStart w:id="0" w:name="_GoBack"/>
     <w:p>
+      <w:pPr>
+        <w:pStyle w:val="Paragraph"/>
+      </w:pPr>
       <w:r>
         <w:t xml:space="preserve">I am fond of writing </w:t>
       </w:r>
@@ -2151,7 +2154,13 @@
         <w:t xml:space="preserve">poems</w:t>
       </w:r>
       <w:r>
-        <w:t xml:space="preserve"> in my spare time, and have won several literary contests in pursuit of my </w:t>
+        <w:t xml:space="preserve"> in my spare time,  </w:t>
+      </w:r>
+      <w:r>
+        <w:br/>
+      </w:r>
+      <w:r>
+        <w:t xml:space="preserve">and have won several literary contests in pursuit of my </w:t>
       </w:r>
       <w:r>
         <w:rPr>
@@ -2735,7 +2744,7 @@
         <w:noProof/>
         <w:lang w:val="en-US"/>
       </w:rPr>
-      <w:t>14.04.2015 12:53</w:t>
+      <w:t>15.04.2015 14:57</w:t>
     </w:r>
   </w:p>
 </w:hdr>

</xml_diff>

<commit_message>
Fix CV test case for Sablon, HTML content needed wrapped in <span>
</commit_message>
<xml_diff>
--- a/test/fixtures/cv_sample.docx
+++ b/test/fixtures/cv_sample.docx
@@ -634,14 +634,6 @@
                 <w:szCs w:val="22"/>
               </w:rPr>
             </w:pPr>
-            <w:r>
-              <w:rPr>
-                <w:rFonts w:ascii="Baoli SC Regular" w:eastAsia="Baoli SC Regular" w:hAnsi="Baoli SC Regular"/>
-                <w:noProof/>
-                <w:sz w:val="22"/>
-                <w:szCs w:val="22"/>
-              </w:rPr>
-            </w:r>
           </w:p>
         </w:tc>
       </w:tr>
@@ -2133,7 +2125,7 @@
     <w:bookmarkStart w:id="0" w:name="_GoBack"/>
     <w:p>
       <w:pPr>
-        <w:pStyle w:val="Paragraph"/>
+        <w:pStyle w:val="NoSpacing"/>
       </w:pPr>
       <w:r>
         <w:t xml:space="preserve">I am fond of writing </w:t>
@@ -2165,6 +2157,7 @@
       <w:r>
         <w:rPr>
           <w:b/>
+          <w:noProof/>
         </w:rPr>
         <w:t xml:space="preserve">passion</w:t>
       </w:r>

</xml_diff>